<commit_message>
updated for submission 3
</commit_message>
<xml_diff>
--- a/Meeting_Minutes/First Meeting.docx
+++ b/Meeting_Minutes/First Meeting.docx
@@ -135,7 +135,6 @@
                 <w:lang w:eastAsia="en-CA"/>
               </w:rPr>
             </w:pPr>
-            <w:proofErr w:type="spellStart"/>
             <w:r>
               <w:rPr>
                 <w:rFonts w:ascii="Arial" w:eastAsia="Arial" w:hAnsi="Arial" w:cs="Arial"/>
@@ -144,7 +143,6 @@
               </w:rPr>
               <w:t>GearShare</w:t>
             </w:r>
-            <w:proofErr w:type="spellEnd"/>
           </w:p>
         </w:tc>
       </w:tr>
@@ -414,7 +412,23 @@
                 <w:color w:val="000000"/>
                 <w:lang w:eastAsia="en-CA"/>
               </w:rPr>
-              <w:t>Maheen Siddique, Linton Dsouza, Cyrus Chakma</w:t>
+              <w:t>Maheen Siddique, Linton Dsouza, C</w:t>
+            </w:r>
+            <w:r>
+              <w:rPr>
+                <w:rFonts w:ascii="Arial" w:eastAsia="Arial" w:hAnsi="Arial" w:cs="Arial"/>
+                <w:color w:val="000000"/>
+                <w:lang w:eastAsia="en-CA"/>
+              </w:rPr>
+              <w:t>i</w:t>
+            </w:r>
+            <w:r>
+              <w:rPr>
+                <w:rFonts w:ascii="Arial" w:eastAsia="Arial" w:hAnsi="Arial" w:cs="Arial"/>
+                <w:color w:val="000000"/>
+                <w:lang w:eastAsia="en-CA"/>
+              </w:rPr>
+              <w:t>rus Chakma</w:t>
             </w:r>
           </w:p>
         </w:tc>

</xml_diff>